<commit_message>
files updated and renamed
</commit_message>
<xml_diff>
--- a/Task.docx
+++ b/Task.docx
@@ -16,7 +16,7 @@
           <v:rect id="rectole0000000000" o:spid="_x0000_i1025" style="width:474.75pt;height:78pt" o:ole="" o:preferrelative="t" stroked="f">
             <v:imagedata r:id="rId5" o:title=""/>
           </v:rect>
-          <o:OLEObject Type="Embed" ProgID="StaticMetafile" ShapeID="rectole0000000000" DrawAspect="Content" ObjectID="_1493031913" r:id="rId6"/>
+          <o:OLEObject Type="Embed" ProgID="StaticMetafile" ShapeID="rectole0000000000" DrawAspect="Content" ObjectID="_1494925652" r:id="rId6"/>
         </w:object>
       </w:r>
     </w:p>
@@ -45,12 +45,6 @@
         <w:gridCol w:w="4459"/>
       </w:tblGrid>
       <w:tr>
-        <w:tblPrEx>
-          <w:tblCellMar>
-            <w:top w:w="0" w:type="dxa"/>
-            <w:bottom w:w="0" w:type="dxa"/>
-          </w:tblCellMar>
-        </w:tblPrEx>
         <w:trPr>
           <w:trHeight w:val="1"/>
         </w:trPr>
@@ -101,6 +95,8 @@
               </w:rPr>
               <w:t>МиИТ</w:t>
             </w:r>
+            <w:bookmarkStart w:id="0" w:name="_GoBack"/>
+            <w:bookmarkEnd w:id="0"/>
             <w:proofErr w:type="spellEnd"/>
           </w:p>
           <w:p>
@@ -141,12 +137,6 @@
         </w:tc>
       </w:tr>
       <w:tr>
-        <w:tblPrEx>
-          <w:tblCellMar>
-            <w:top w:w="0" w:type="dxa"/>
-            <w:bottom w:w="0" w:type="dxa"/>
-          </w:tblCellMar>
-        </w:tblPrEx>
         <w:trPr>
           <w:trHeight w:val="1"/>
         </w:trPr>
@@ -222,33 +212,7 @@
                 <w:rFonts w:ascii="Times New Roman" w:eastAsia="Times New Roman" w:hAnsi="Times New Roman" w:cs="Times New Roman"/>
                 <w:sz w:val="20"/>
               </w:rPr>
-              <w:t xml:space="preserve">                     физика </w:t>
-            </w:r>
-            <w:r>
-              <w:rPr>
-                <w:rFonts w:ascii="Times New Roman" w:eastAsia="Times New Roman" w:hAnsi="Times New Roman" w:cs="Times New Roman"/>
-                <w:i/>
-                <w:sz w:val="20"/>
-              </w:rPr>
-              <w:t xml:space="preserve">(для </w:t>
-            </w:r>
-            <w:proofErr w:type="spellStart"/>
-            <w:r>
-              <w:rPr>
-                <w:rFonts w:ascii="Times New Roman" w:eastAsia="Times New Roman" w:hAnsi="Times New Roman" w:cs="Times New Roman"/>
-                <w:i/>
-                <w:sz w:val="20"/>
-              </w:rPr>
-              <w:t>МиИТ</w:t>
-            </w:r>
-            <w:proofErr w:type="spellEnd"/>
-            <w:r>
-              <w:rPr>
-                <w:rFonts w:ascii="Times New Roman" w:eastAsia="Times New Roman" w:hAnsi="Times New Roman" w:cs="Times New Roman"/>
-                <w:i/>
-                <w:sz w:val="20"/>
-              </w:rPr>
-              <w:t>)</w:t>
+              <w:t xml:space="preserve">                     физика</w:t>
             </w:r>
           </w:p>
         </w:tc>
@@ -300,12 +264,6 @@
         </w:tc>
       </w:tr>
       <w:tr>
-        <w:tblPrEx>
-          <w:tblCellMar>
-            <w:top w:w="0" w:type="dxa"/>
-            <w:bottom w:w="0" w:type="dxa"/>
-          </w:tblCellMar>
-        </w:tblPrEx>
         <w:trPr>
           <w:trHeight w:val="1"/>
         </w:trPr>
@@ -462,7 +420,7 @@
       </w:r>
       <w:r>
         <w:rPr>
-          <w:rFonts w:ascii="Segoe UI Symbol" w:eastAsia="Segoe UI Symbol" w:hAnsi="Segoe UI Symbol" w:cs="Segoe UI Symbol"/>
+          <w:rFonts w:ascii="Times New Roman" w:eastAsia="Segoe UI Symbol" w:hAnsi="Times New Roman" w:cs="Times New Roman"/>
           <w:sz w:val="24"/>
         </w:rPr>
         <w:t>№…</w:t>
@@ -472,7 +430,14 @@
           <w:rFonts w:ascii="Times New Roman" w:eastAsia="Times New Roman" w:hAnsi="Times New Roman" w:cs="Times New Roman"/>
           <w:sz w:val="24"/>
         </w:rPr>
-        <w:t>604……</w:t>
+        <w:t>604</w:t>
+      </w:r>
+      <w:r>
+        <w:rPr>
+          <w:rFonts w:ascii="Times New Roman" w:eastAsia="Times New Roman" w:hAnsi="Times New Roman" w:cs="Times New Roman"/>
+          <w:sz w:val="24"/>
+        </w:rPr>
+        <w:t>……</w:t>
       </w:r>
     </w:p>
     <w:p>
@@ -533,14 +498,7 @@
           <w:rFonts w:ascii="Times New Roman" w:eastAsia="Times New Roman" w:hAnsi="Times New Roman" w:cs="Times New Roman"/>
           <w:sz w:val="18"/>
         </w:rPr>
-        <w:t>(ФИО, место раб</w:t>
-      </w:r>
-      <w:r>
-        <w:rPr>
-          <w:rFonts w:ascii="Times New Roman" w:eastAsia="Times New Roman" w:hAnsi="Times New Roman" w:cs="Times New Roman"/>
-          <w:sz w:val="18"/>
-        </w:rPr>
-        <w:t>оты, должность, ученое звание, ученая степень)</w:t>
+        <w:t>(ФИО, место работы, должность, ученое звание, ученая степень)</w:t>
       </w:r>
     </w:p>
     <w:p>
@@ -653,8 +611,6 @@
         </w:rPr>
         <w:t>Полозов Виктор Сергеевич, Санкт-Петербургский государственный университет (математико-механический факультет, кафедра системного программирования), старший преподаватель, звания нет, степени нет……………….</w:t>
       </w:r>
-      <w:bookmarkStart w:id="0" w:name="_GoBack"/>
-      <w:bookmarkEnd w:id="0"/>
     </w:p>
     <w:p>
       <w:pPr>
@@ -671,14 +627,7 @@
           <w:rFonts w:ascii="Times New Roman" w:eastAsia="Times New Roman" w:hAnsi="Times New Roman" w:cs="Times New Roman"/>
           <w:sz w:val="18"/>
         </w:rPr>
-        <w:t>(ФИО, место работы, должность, ученое звание</w:t>
-      </w:r>
-      <w:r>
-        <w:rPr>
-          <w:rFonts w:ascii="Times New Roman" w:eastAsia="Times New Roman" w:hAnsi="Times New Roman" w:cs="Times New Roman"/>
-          <w:sz w:val="18"/>
-        </w:rPr>
-        <w:t>, ученая степень)</w:t>
+        <w:t>(ФИО, место работы, должность, ученое звание, ученая степень)</w:t>
       </w:r>
     </w:p>
     <w:p>
@@ -926,14 +875,7 @@
           <w:rFonts w:ascii="Times New Roman" w:eastAsia="Times New Roman" w:hAnsi="Times New Roman" w:cs="Times New Roman"/>
           <w:sz w:val="20"/>
         </w:rPr>
-        <w:t>(</w:t>
-      </w:r>
-      <w:r>
-        <w:rPr>
-          <w:rFonts w:ascii="Times New Roman" w:eastAsia="Times New Roman" w:hAnsi="Times New Roman" w:cs="Times New Roman"/>
-          <w:sz w:val="20"/>
-        </w:rPr>
-        <w:t xml:space="preserve">подпись)        </w:t>
+        <w:t xml:space="preserve">(подпись)        </w:t>
       </w:r>
     </w:p>
     <w:p>
@@ -1046,7 +988,7 @@
 
 <file path=word/numbering.xml><?xml version="1.0" encoding="utf-8"?>
 <w:numbering xmlns:wpc="http://schemas.microsoft.com/office/word/2010/wordprocessingCanvas" xmlns:mc="http://schemas.openxmlformats.org/markup-compatibility/2006" xmlns:o="urn:schemas-microsoft-com:office:office" xmlns:r="http://schemas.openxmlformats.org/officeDocument/2006/relationships" xmlns:m="http://schemas.openxmlformats.org/officeDocument/2006/math" xmlns:v="urn:schemas-microsoft-com:vml" xmlns:wp14="http://schemas.microsoft.com/office/word/2010/wordprocessingDrawing" xmlns:wp="http://schemas.openxmlformats.org/drawingml/2006/wordprocessingDrawing" xmlns:w10="urn:schemas-microsoft-com:office:word" xmlns:w="http://schemas.openxmlformats.org/wordprocessingml/2006/main" xmlns:w14="http://schemas.microsoft.com/office/word/2010/wordml" xmlns:w15="http://schemas.microsoft.com/office/word/2012/wordml" xmlns:wpg="http://schemas.microsoft.com/office/word/2010/wordprocessingGroup" xmlns:wpi="http://schemas.microsoft.com/office/word/2010/wordprocessingInk" xmlns:wne="http://schemas.microsoft.com/office/word/2006/wordml" xmlns:wps="http://schemas.microsoft.com/office/word/2010/wordprocessingShape" mc:Ignorable="w14 w15 wp14">
-  <w:abstractNum w:abstractNumId="0">
+  <w:abstractNum w:abstractNumId="0" w15:restartNumberingAfterBreak="0">
     <w:nsid w:val="1850709F"/>
     <w:multiLevelType w:val="multilevel"/>
     <w:tmpl w:val="AFD2AF8A"/>
@@ -1097,7 +1039,7 @@
       <w:lvlJc w:val="left"/>
     </w:lvl>
   </w:abstractNum>
-  <w:abstractNum w:abstractNumId="1">
+  <w:abstractNum w:abstractNumId="1" w15:restartNumberingAfterBreak="0">
     <w:nsid w:val="589474FA"/>
     <w:multiLevelType w:val="multilevel"/>
     <w:tmpl w:val="E88E1948"/>
@@ -1148,7 +1090,7 @@
       <w:lvlJc w:val="left"/>
     </w:lvl>
   </w:abstractNum>
-  <w:abstractNum w:abstractNumId="2">
+  <w:abstractNum w:abstractNumId="2" w15:restartNumberingAfterBreak="0">
     <w:nsid w:val="759A5449"/>
     <w:multiLevelType w:val="multilevel"/>
     <w:tmpl w:val="535C486E"/>
@@ -1199,7 +1141,7 @@
       <w:lvlJc w:val="left"/>
     </w:lvl>
   </w:abstractNum>
-  <w:abstractNum w:abstractNumId="3">
+  <w:abstractNum w:abstractNumId="3" w15:restartNumberingAfterBreak="0">
     <w:nsid w:val="786F1E73"/>
     <w:multiLevelType w:val="multilevel"/>
     <w:tmpl w:val="BE4CFF8C"/>

</xml_diff>